<commit_message>
adds dark theme issue-2 plots
</commit_message>
<xml_diff>
--- a/magazine/issue-2/draft/Chart Summary.docx
+++ b/magazine/issue-2/draft/Chart Summary.docx
@@ -183,6 +183,13 @@
               </w:rPr>
               <w:t>Post-growth</w:t>
             </w:r>
+            <w:r>
+              <w:rPr>
+                <w:sz w:val="20"/>
+                <w:szCs w:val="20"/>
+              </w:rPr>
+              <w:t xml:space="preserve"> - done</w:t>
+            </w:r>
           </w:p>
         </w:tc>
         <w:tc>
@@ -261,6 +268,13 @@
               </w:rPr>
               <w:t xml:space="preserve"> </w:t>
             </w:r>
+            <w:r>
+              <w:rPr>
+                <w:sz w:val="20"/>
+                <w:szCs w:val="20"/>
+              </w:rPr>
+              <w:t>- done</w:t>
+            </w:r>
           </w:p>
         </w:tc>
         <w:tc>
@@ -296,6 +310,7 @@
               <w:rPr>
                 <w:sz w:val="20"/>
                 <w:szCs w:val="20"/>
+                <w:lang w:val="en-US"/>
               </w:rPr>
             </w:pPr>
             <w:r>
@@ -335,6 +350,13 @@
                 <w:szCs w:val="20"/>
               </w:rPr>
               <w:t>Extreme weather</w:t>
+            </w:r>
+            <w:r>
+              <w:rPr>
+                <w:sz w:val="20"/>
+                <w:szCs w:val="20"/>
+              </w:rPr>
+              <w:t xml:space="preserve"> - done</w:t>
             </w:r>
           </w:p>
         </w:tc>
@@ -440,7 +462,23 @@
                   <w:sz w:val="20"/>
                   <w:szCs w:val="20"/>
                 </w:rPr>
-                <w:t>http://www.antarcticglaciers.org/glaciers-and-climate/glacier-recession/mapping-worlds-glaciers/</w:t>
+                <w:t>http://www.antarcticg</w:t>
+              </w:r>
+              <w:r>
+                <w:rPr>
+                  <w:rStyle w:val="Hyperlink"/>
+                  <w:sz w:val="20"/>
+                  <w:szCs w:val="20"/>
+                </w:rPr>
+                <w:t>l</w:t>
+              </w:r>
+              <w:r>
+                <w:rPr>
+                  <w:rStyle w:val="Hyperlink"/>
+                  <w:sz w:val="20"/>
+                  <w:szCs w:val="20"/>
+                </w:rPr>
+                <w:t>aciers.org/glaciers-and-climate/glacier-recession/mapping-worlds-glaciers/</w:t>
               </w:r>
             </w:hyperlink>
             <w:r>
@@ -498,6 +536,13 @@
                 <w:szCs w:val="20"/>
               </w:rPr>
               <w:t xml:space="preserve"> (N19 on Trello)</w:t>
+            </w:r>
+            <w:r>
+              <w:rPr>
+                <w:sz w:val="20"/>
+                <w:szCs w:val="20"/>
+              </w:rPr>
+              <w:t xml:space="preserve"> - done</w:t>
             </w:r>
           </w:p>
         </w:tc>
@@ -543,7 +588,25 @@
                   <w:sz w:val="20"/>
                   <w:szCs w:val="20"/>
                 </w:rPr>
-                <w:t>https://www.metoffice.gov.uk/weather/climate/climate-and-extreme-weather</w:t>
+                <w:t>https:/</w:t>
+              </w:r>
+              <w:r>
+                <w:rPr>
+                  <w:rStyle w:val="Hyperlink"/>
+                  <w:noProof/>
+                  <w:sz w:val="20"/>
+                  <w:szCs w:val="20"/>
+                </w:rPr>
+                <w:t>/</w:t>
+              </w:r>
+              <w:r>
+                <w:rPr>
+                  <w:rStyle w:val="Hyperlink"/>
+                  <w:noProof/>
+                  <w:sz w:val="20"/>
+                  <w:szCs w:val="20"/>
+                </w:rPr>
+                <w:t>www.metoffice.gov.uk/weather/climate/climate-and-extreme-weather</w:t>
               </w:r>
             </w:hyperlink>
             <w:r>
@@ -578,6 +641,22 @@
               </w:rPr>
               <w:t>Historic pollution (N14)</w:t>
             </w:r>
+            <w:r>
+              <w:rPr>
+                <w:sz w:val="20"/>
+                <w:szCs w:val="20"/>
+              </w:rPr>
+              <w:t xml:space="preserve"> – done F1, F2 </w:t>
+            </w:r>
+            <w:proofErr w:type="spellStart"/>
+            <w:r>
+              <w:rPr>
+                <w:sz w:val="20"/>
+                <w:szCs w:val="20"/>
+              </w:rPr>
+              <w:t>tbd</w:t>
+            </w:r>
+            <w:proofErr w:type="spellEnd"/>
           </w:p>
         </w:tc>
         <w:tc>
@@ -1704,6 +1783,18 @@
       <w:szCs w:val="20"/>
     </w:rPr>
   </w:style>
+  <w:style w:type="character" w:styleId="FollowedHyperlink">
+    <w:name w:val="FollowedHyperlink"/>
+    <w:basedOn w:val="DefaultParagraphFont"/>
+    <w:uiPriority w:val="99"/>
+    <w:semiHidden/>
+    <w:unhideWhenUsed/>
+    <w:rsid w:val="00FF72BD"/>
+    <w:rPr>
+      <w:color w:val="954F72" w:themeColor="followedHyperlink"/>
+      <w:u w:val="single"/>
+    </w:rPr>
+  </w:style>
 </w:styles>
 </file>
 

</xml_diff>

<commit_message>
updates remote for n25
</commit_message>
<xml_diff>
--- a/magazine/issue-2/draft/Chart Summary.docx
+++ b/magazine/issue-2/draft/Chart Summary.docx
@@ -95,6 +95,11 @@
           </w:tcPr>
           <w:p>
             <w:pPr>
+              <w:pStyle w:val="ListParagraph"/>
+              <w:numPr>
+                <w:ilvl w:val="0"/>
+                <w:numId w:val="2"/>
+              </w:numPr>
               <w:spacing w:line="360" w:lineRule="auto"/>
               <w:rPr>
                 <w:sz w:val="20"/>
@@ -170,6 +175,11 @@
           </w:tcPr>
           <w:p>
             <w:pPr>
+              <w:pStyle w:val="ListParagraph"/>
+              <w:numPr>
+                <w:ilvl w:val="0"/>
+                <w:numId w:val="2"/>
+              </w:numPr>
               <w:spacing w:line="360" w:lineRule="auto"/>
               <w:rPr>
                 <w:sz w:val="20"/>
@@ -227,7 +237,7 @@
                 <w:szCs w:val="20"/>
               </w:rPr>
             </w:pPr>
-            <w:hyperlink r:id="rId6" w:history="1">
+            <w:hyperlink r:id="rId7" w:history="1">
               <w:r>
                 <w:rPr>
                   <w:rStyle w:val="Hyperlink"/>
@@ -248,6 +258,11 @@
           </w:tcPr>
           <w:p>
             <w:pPr>
+              <w:pStyle w:val="ListParagraph"/>
+              <w:numPr>
+                <w:ilvl w:val="0"/>
+                <w:numId w:val="2"/>
+              </w:numPr>
               <w:spacing w:line="360" w:lineRule="auto"/>
               <w:rPr>
                 <w:sz w:val="20"/>
@@ -338,6 +353,11 @@
           </w:tcPr>
           <w:p>
             <w:pPr>
+              <w:pStyle w:val="ListParagraph"/>
+              <w:numPr>
+                <w:ilvl w:val="0"/>
+                <w:numId w:val="2"/>
+              </w:numPr>
               <w:spacing w:line="360" w:lineRule="auto"/>
               <w:rPr>
                 <w:sz w:val="20"/>
@@ -423,7 +443,7 @@
                           <pic:cNvPicPr/>
                         </pic:nvPicPr>
                         <pic:blipFill>
-                          <a:blip r:embed="rId7">
+                          <a:blip r:embed="rId8">
                             <a:extLst>
                               <a:ext uri="{28A0092B-C50C-407E-A947-70E740481C1C}">
                                 <a14:useLocalDpi xmlns:a14="http://schemas.microsoft.com/office/drawing/2010/main" val="0"/>
@@ -455,7 +475,7 @@
                 </wp:anchor>
               </w:drawing>
             </w:r>
-            <w:hyperlink r:id="rId8" w:history="1">
+            <w:hyperlink r:id="rId9" w:history="1">
               <w:r>
                 <w:rPr>
                   <w:rStyle w:val="Hyperlink"/>
@@ -501,6 +521,11 @@
           </w:tcPr>
           <w:p>
             <w:pPr>
+              <w:pStyle w:val="ListParagraph"/>
+              <w:numPr>
+                <w:ilvl w:val="0"/>
+                <w:numId w:val="2"/>
+              </w:numPr>
               <w:spacing w:line="360" w:lineRule="auto"/>
               <w:rPr>
                 <w:sz w:val="20"/>
@@ -564,7 +589,7 @@
                 <w:noProof/>
               </w:rPr>
             </w:pPr>
-            <w:hyperlink r:id="rId9" w:history="1">
+            <w:hyperlink r:id="rId10" w:history="1">
               <w:r>
                 <w:rPr>
                   <w:rStyle w:val="Hyperlink"/>
@@ -594,6 +619,11 @@
           </w:tcPr>
           <w:p>
             <w:pPr>
+              <w:pStyle w:val="ListParagraph"/>
+              <w:numPr>
+                <w:ilvl w:val="0"/>
+                <w:numId w:val="2"/>
+              </w:numPr>
               <w:spacing w:line="360" w:lineRule="auto"/>
               <w:rPr>
                 <w:sz w:val="20"/>
@@ -677,6 +707,11 @@
           </w:tcPr>
           <w:p>
             <w:pPr>
+              <w:pStyle w:val="ListParagraph"/>
+              <w:numPr>
+                <w:ilvl w:val="0"/>
+                <w:numId w:val="2"/>
+              </w:numPr>
               <w:spacing w:line="360" w:lineRule="auto"/>
               <w:rPr>
                 <w:sz w:val="20"/>
@@ -745,6 +780,11 @@
           </w:tcPr>
           <w:p>
             <w:pPr>
+              <w:pStyle w:val="ListParagraph"/>
+              <w:numPr>
+                <w:ilvl w:val="0"/>
+                <w:numId w:val="2"/>
+              </w:numPr>
               <w:spacing w:line="360" w:lineRule="auto"/>
               <w:rPr>
                 <w:sz w:val="20"/>
@@ -820,6 +860,11 @@
           </w:tcPr>
           <w:p>
             <w:pPr>
+              <w:pStyle w:val="ListParagraph"/>
+              <w:numPr>
+                <w:ilvl w:val="0"/>
+                <w:numId w:val="2"/>
+              </w:numPr>
               <w:spacing w:line="360" w:lineRule="auto"/>
               <w:rPr>
                 <w:sz w:val="20"/>
@@ -902,6 +947,11 @@
           </w:tcPr>
           <w:p>
             <w:pPr>
+              <w:pStyle w:val="ListParagraph"/>
+              <w:numPr>
+                <w:ilvl w:val="0"/>
+                <w:numId w:val="2"/>
+              </w:numPr>
               <w:spacing w:line="360" w:lineRule="auto"/>
               <w:rPr>
                 <w:sz w:val="20"/>
@@ -977,6 +1027,11 @@
           </w:tcPr>
           <w:p>
             <w:pPr>
+              <w:pStyle w:val="ListParagraph"/>
+              <w:numPr>
+                <w:ilvl w:val="0"/>
+                <w:numId w:val="2"/>
+              </w:numPr>
               <w:spacing w:line="360" w:lineRule="auto"/>
               <w:rPr>
                 <w:sz w:val="20"/>
@@ -1055,7 +1110,7 @@
               </w:rPr>
               <w:t xml:space="preserve">Data for chart available here </w:t>
             </w:r>
-            <w:hyperlink r:id="rId10" w:history="1">
+            <w:hyperlink r:id="rId11" w:history="1">
               <w:r>
                 <w:rPr>
                   <w:rStyle w:val="Hyperlink"/>
@@ -1083,6 +1138,11 @@
           </w:tcPr>
           <w:p>
             <w:pPr>
+              <w:pStyle w:val="ListParagraph"/>
+              <w:numPr>
+                <w:ilvl w:val="0"/>
+                <w:numId w:val="2"/>
+              </w:numPr>
               <w:spacing w:line="360" w:lineRule="auto"/>
               <w:rPr>
                 <w:sz w:val="20"/>
@@ -1158,6 +1218,11 @@
           </w:tcPr>
           <w:p>
             <w:pPr>
+              <w:pStyle w:val="ListParagraph"/>
+              <w:numPr>
+                <w:ilvl w:val="0"/>
+                <w:numId w:val="2"/>
+              </w:numPr>
               <w:spacing w:line="360" w:lineRule="auto"/>
               <w:rPr>
                 <w:sz w:val="20"/>
@@ -1278,6 +1343,192 @@
     </w:p>
   </w:footnote>
 </w:footnotes>
+</file>
+
+<file path=word/numbering.xml><?xml version="1.0" encoding="utf-8"?>
+<w:numbering xmlns:wpc="http://schemas.microsoft.com/office/word/2010/wordprocessingCanvas" xmlns:cx="http://schemas.microsoft.com/office/drawing/2014/chartex" xmlns:cx1="http://schemas.microsoft.com/office/drawing/2015/9/8/chartex" xmlns:cx2="http://schemas.microsoft.com/office/drawing/2015/10/21/chartex" xmlns:cx3="http://schemas.microsoft.com/office/drawing/2016/5/9/chartex" xmlns:cx4="http://schemas.microsoft.com/office/drawing/2016/5/10/chartex" xmlns:cx5="http://schemas.microsoft.com/office/drawing/2016/5/11/chartex" xmlns:cx6="http://schemas.microsoft.com/office/drawing/2016/5/12/chartex" xmlns:cx7="http://schemas.microsoft.com/office/drawing/2016/5/13/chartex" xmlns:cx8="http://schemas.microsoft.com/office/drawing/2016/5/14/chartex" xmlns:mc="http://schemas.openxmlformats.org/markup-compatibility/2006" xmlns:aink="http://schemas.microsoft.com/office/drawing/2016/ink" xmlns:am3d="http://schemas.microsoft.com/office/drawing/2017/model3d" xmlns:o="urn:schemas-microsoft-com:office:office" xmlns:r="http://schemas.openxmlformats.org/officeDocument/2006/relationships" xmlns:m="http://schemas.openxmlformats.org/officeDocument/2006/math" xmlns:v="urn:schemas-microsoft-com:vml" xmlns:wp14="http://schemas.microsoft.com/office/word/2010/wordprocessingDrawing" xmlns:wp="http://schemas.openxmlformats.org/drawingml/2006/wordprocessingDrawing" xmlns:w10="urn:schemas-microsoft-com:office:word" xmlns:w="http://schemas.openxmlformats.org/wordprocessingml/2006/main" xmlns:w14="http://schemas.microsoft.com/office/word/2010/wordml" xmlns:w15="http://schemas.microsoft.com/office/word/2012/wordml" xmlns:w16cex="http://schemas.microsoft.com/office/word/2018/wordml/cex" xmlns:w16cid="http://schemas.microsoft.com/office/word/2016/wordml/cid" xmlns:w16="http://schemas.microsoft.com/office/word/2018/wordml" xmlns:w16sdtdh="http://schemas.microsoft.com/office/word/2020/wordml/sdtdatahash" xmlns:w16se="http://schemas.microsoft.com/office/word/2015/wordml/symex" xmlns:wpg="http://schemas.microsoft.com/office/word/2010/wordprocessingGroup" xmlns:wpi="http://schemas.microsoft.com/office/word/2010/wordprocessingInk" xmlns:wne="http://schemas.microsoft.com/office/word/2006/wordml" xmlns:wps="http://schemas.microsoft.com/office/word/2010/wordprocessingShape" mc:Ignorable="w14 w15 w16se w16cid w16 w16cex w16sdtdh wp14">
+  <w:abstractNum w:abstractNumId="0" w15:restartNumberingAfterBreak="0">
+    <w:nsid w:val="12516CF4"/>
+    <w:multiLevelType w:val="hybridMultilevel"/>
+    <w:tmpl w:val="7D56EA3A"/>
+    <w:lvl w:ilvl="0" w:tplc="0809000F">
+      <w:start w:val="1"/>
+      <w:numFmt w:val="decimal"/>
+      <w:lvlText w:val="%1."/>
+      <w:lvlJc w:val="left"/>
+      <w:pPr>
+        <w:ind w:left="720" w:hanging="360"/>
+      </w:pPr>
+      <w:rPr>
+        <w:rFonts w:hint="default"/>
+      </w:rPr>
+    </w:lvl>
+    <w:lvl w:ilvl="1" w:tplc="08090019" w:tentative="1">
+      <w:start w:val="1"/>
+      <w:numFmt w:val="lowerLetter"/>
+      <w:lvlText w:val="%2."/>
+      <w:lvlJc w:val="left"/>
+      <w:pPr>
+        <w:ind w:left="1440" w:hanging="360"/>
+      </w:pPr>
+    </w:lvl>
+    <w:lvl w:ilvl="2" w:tplc="0809001B" w:tentative="1">
+      <w:start w:val="1"/>
+      <w:numFmt w:val="lowerRoman"/>
+      <w:lvlText w:val="%3."/>
+      <w:lvlJc w:val="right"/>
+      <w:pPr>
+        <w:ind w:left="2160" w:hanging="180"/>
+      </w:pPr>
+    </w:lvl>
+    <w:lvl w:ilvl="3" w:tplc="0809000F" w:tentative="1">
+      <w:start w:val="1"/>
+      <w:numFmt w:val="decimal"/>
+      <w:lvlText w:val="%4."/>
+      <w:lvlJc w:val="left"/>
+      <w:pPr>
+        <w:ind w:left="2880" w:hanging="360"/>
+      </w:pPr>
+    </w:lvl>
+    <w:lvl w:ilvl="4" w:tplc="08090019" w:tentative="1">
+      <w:start w:val="1"/>
+      <w:numFmt w:val="lowerLetter"/>
+      <w:lvlText w:val="%5."/>
+      <w:lvlJc w:val="left"/>
+      <w:pPr>
+        <w:ind w:left="3600" w:hanging="360"/>
+      </w:pPr>
+    </w:lvl>
+    <w:lvl w:ilvl="5" w:tplc="0809001B" w:tentative="1">
+      <w:start w:val="1"/>
+      <w:numFmt w:val="lowerRoman"/>
+      <w:lvlText w:val="%6."/>
+      <w:lvlJc w:val="right"/>
+      <w:pPr>
+        <w:ind w:left="4320" w:hanging="180"/>
+      </w:pPr>
+    </w:lvl>
+    <w:lvl w:ilvl="6" w:tplc="0809000F" w:tentative="1">
+      <w:start w:val="1"/>
+      <w:numFmt w:val="decimal"/>
+      <w:lvlText w:val="%7."/>
+      <w:lvlJc w:val="left"/>
+      <w:pPr>
+        <w:ind w:left="5040" w:hanging="360"/>
+      </w:pPr>
+    </w:lvl>
+    <w:lvl w:ilvl="7" w:tplc="08090019" w:tentative="1">
+      <w:start w:val="1"/>
+      <w:numFmt w:val="lowerLetter"/>
+      <w:lvlText w:val="%8."/>
+      <w:lvlJc w:val="left"/>
+      <w:pPr>
+        <w:ind w:left="5760" w:hanging="360"/>
+      </w:pPr>
+    </w:lvl>
+    <w:lvl w:ilvl="8" w:tplc="0809001B" w:tentative="1">
+      <w:start w:val="1"/>
+      <w:numFmt w:val="lowerRoman"/>
+      <w:lvlText w:val="%9."/>
+      <w:lvlJc w:val="right"/>
+      <w:pPr>
+        <w:ind w:left="6480" w:hanging="180"/>
+      </w:pPr>
+    </w:lvl>
+  </w:abstractNum>
+  <w:abstractNum w:abstractNumId="1" w15:restartNumberingAfterBreak="0">
+    <w:nsid w:val="4529005F"/>
+    <w:multiLevelType w:val="hybridMultilevel"/>
+    <w:tmpl w:val="B8CAC394"/>
+    <w:lvl w:ilvl="0" w:tplc="0809000F">
+      <w:start w:val="1"/>
+      <w:numFmt w:val="decimal"/>
+      <w:lvlText w:val="%1."/>
+      <w:lvlJc w:val="left"/>
+      <w:pPr>
+        <w:ind w:left="720" w:hanging="360"/>
+      </w:pPr>
+    </w:lvl>
+    <w:lvl w:ilvl="1" w:tplc="08090019" w:tentative="1">
+      <w:start w:val="1"/>
+      <w:numFmt w:val="lowerLetter"/>
+      <w:lvlText w:val="%2."/>
+      <w:lvlJc w:val="left"/>
+      <w:pPr>
+        <w:ind w:left="1440" w:hanging="360"/>
+      </w:pPr>
+    </w:lvl>
+    <w:lvl w:ilvl="2" w:tplc="0809001B" w:tentative="1">
+      <w:start w:val="1"/>
+      <w:numFmt w:val="lowerRoman"/>
+      <w:lvlText w:val="%3."/>
+      <w:lvlJc w:val="right"/>
+      <w:pPr>
+        <w:ind w:left="2160" w:hanging="180"/>
+      </w:pPr>
+    </w:lvl>
+    <w:lvl w:ilvl="3" w:tplc="0809000F" w:tentative="1">
+      <w:start w:val="1"/>
+      <w:numFmt w:val="decimal"/>
+      <w:lvlText w:val="%4."/>
+      <w:lvlJc w:val="left"/>
+      <w:pPr>
+        <w:ind w:left="2880" w:hanging="360"/>
+      </w:pPr>
+    </w:lvl>
+    <w:lvl w:ilvl="4" w:tplc="08090019" w:tentative="1">
+      <w:start w:val="1"/>
+      <w:numFmt w:val="lowerLetter"/>
+      <w:lvlText w:val="%5."/>
+      <w:lvlJc w:val="left"/>
+      <w:pPr>
+        <w:ind w:left="3600" w:hanging="360"/>
+      </w:pPr>
+    </w:lvl>
+    <w:lvl w:ilvl="5" w:tplc="0809001B" w:tentative="1">
+      <w:start w:val="1"/>
+      <w:numFmt w:val="lowerRoman"/>
+      <w:lvlText w:val="%6."/>
+      <w:lvlJc w:val="right"/>
+      <w:pPr>
+        <w:ind w:left="4320" w:hanging="180"/>
+      </w:pPr>
+    </w:lvl>
+    <w:lvl w:ilvl="6" w:tplc="0809000F" w:tentative="1">
+      <w:start w:val="1"/>
+      <w:numFmt w:val="decimal"/>
+      <w:lvlText w:val="%7."/>
+      <w:lvlJc w:val="left"/>
+      <w:pPr>
+        <w:ind w:left="5040" w:hanging="360"/>
+      </w:pPr>
+    </w:lvl>
+    <w:lvl w:ilvl="7" w:tplc="08090019" w:tentative="1">
+      <w:start w:val="1"/>
+      <w:numFmt w:val="lowerLetter"/>
+      <w:lvlText w:val="%8."/>
+      <w:lvlJc w:val="left"/>
+      <w:pPr>
+        <w:ind w:left="5760" w:hanging="360"/>
+      </w:pPr>
+    </w:lvl>
+    <w:lvl w:ilvl="8" w:tplc="0809001B" w:tentative="1">
+      <w:start w:val="1"/>
+      <w:numFmt w:val="lowerRoman"/>
+      <w:lvlText w:val="%9."/>
+      <w:lvlJc w:val="right"/>
+      <w:pPr>
+        <w:ind w:left="6480" w:hanging="180"/>
+      </w:pPr>
+    </w:lvl>
+  </w:abstractNum>
+  <w:num w:numId="1">
+    <w:abstractNumId w:val="0"/>
+  </w:num>
+  <w:num w:numId="2">
+    <w:abstractNumId w:val="1"/>
+  </w:num>
+</w:numbering>
 </file>
 
 <file path=word/styles.xml><?xml version="1.0" encoding="utf-8"?>
@@ -1829,6 +2080,17 @@
       <w:u w:val="single"/>
     </w:rPr>
   </w:style>
+  <w:style w:type="paragraph" w:styleId="ListParagraph">
+    <w:name w:val="List Paragraph"/>
+    <w:basedOn w:val="Normal"/>
+    <w:uiPriority w:val="34"/>
+    <w:qFormat/>
+    <w:rsid w:val="001011BE"/>
+    <w:pPr>
+      <w:ind w:left="720"/>
+      <w:contextualSpacing/>
+    </w:pPr>
+  </w:style>
 </w:styles>
 </file>
 

</xml_diff>